<commit_message>
ftf: knit to word works
</commit_message>
<xml_diff>
--- a/analysis/ftf/ftFBlackBoxTestDataChargeTime.docx
+++ b/analysis/ftf/ftFBlackBoxTestDataChargeTime.docx
@@ -132,7 +132,7 @@
         <w:t xml:space="preserve"> </w:t>
       </w:r>
       <w:r>
-        <w:t xml:space="preserve">16:04:19</w:t>
+        <w:t xml:space="preserve">16:05:25</w:t>
       </w:r>
     </w:p>
     <w:sdt>
@@ -5292,7 +5292,7 @@
         <w:pStyle w:val="FirstParagraph"/>
       </w:pPr>
       <w:r>
-        <w:t xml:space="preserve">Analysis completed in 14.52 seconds ( 0.24 minutes) using</w:t>
+        <w:t xml:space="preserve">Analysis completed in 15.32 seconds ( 0.26 minutes) using</w:t>
       </w:r>
       <w:r>
         <w:t xml:space="preserve"> </w:t>
@@ -6268,7 +6268,7 @@
     </w:lvl>
   </w:abstractNum>
   <w:abstractNum w:abstractNumId="990">
-    <w:nsid w:val="bcc31870"/>
+    <w:nsid w:val="26724d08"/>
     <w:multiLevelType w:val="multilevel"/>
     <w:lvl w:ilvl="0">
       <w:numFmt w:val="bullet"/>
@@ -6349,7 +6349,7 @@
     </w:lvl>
   </w:abstractNum>
   <w:abstractNum w:abstractNumId="991">
-    <w:nsid w:val="30fd134a"/>
+    <w:nsid w:val="38c1c773"/>
     <w:multiLevelType w:val="multilevel"/>
     <w:lvl w:ilvl="0">
       <w:numFmt w:val="bullet"/>

</xml_diff>